<commit_message>
Add website, minor changes
</commit_message>
<xml_diff>
--- a/media/Omar-Job-Abesamis-resume.docx
+++ b/media/Omar-Job-Abesamis-resume.docx
@@ -281,17 +281,7 @@
             <w:rFonts w:cs="Open Sans"/>
             <w:color w:val="auto"/>
           </w:rPr>
-          <w:t>aj</w:t>
-        </w:r>
-        <w:bookmarkStart w:id="0" w:name="_GoBack"/>
-        <w:bookmarkEnd w:id="0"/>
-        <w:r>
-          <w:rPr>
-            <w:rStyle w:val="Hyperlink"/>
-            <w:rFonts w:cs="Open Sans"/>
-            <w:color w:val="auto"/>
-          </w:rPr>
-          <w:t>bodev</w:t>
+          <w:t>ajbodev</w:t>
         </w:r>
         <w:proofErr w:type="spellEnd"/>
       </w:hyperlink>
@@ -728,6 +718,8 @@
           <w:color w:val="000000" w:themeColor="text1"/>
         </w:rPr>
       </w:pPr>
+      <w:bookmarkStart w:id="0" w:name="_GoBack"/>
+      <w:bookmarkEnd w:id="0"/>
     </w:p>
     <w:p>
       <w:pPr>
@@ -1385,157 +1377,90 @@
           <w:b/>
           <w:color w:val="000000" w:themeColor="text1"/>
         </w:rPr>
-        <w:t>OTHERS</w:t>
-      </w:r>
-      <w:r>
-        <w:rPr>
-          <w:rFonts w:cs="Open Sans"/>
-          <w:b/>
-          <w:color w:val="000000" w:themeColor="text1"/>
-        </w:rPr>
-        <w:t>:</w:t>
-      </w:r>
-      <w:r>
-        <w:rPr>
-          <w:rFonts w:cs="Open Sans"/>
-          <w:color w:val="000000" w:themeColor="text1"/>
+        <w:t>HOSTING:</w:t>
+      </w:r>
+      <w:r>
+        <w:rPr>
+          <w:rFonts w:cs="Open Sans"/>
         </w:rPr>
         <w:t xml:space="preserve"> </w:t>
       </w:r>
-      <w:hyperlink r:id="rId38" w:anchor="/technology/others/apache" w:history="1">
-        <w:r>
-          <w:rPr>
-            <w:rStyle w:val="Hyperlink"/>
-            <w:rFonts w:cs="Open Sans"/>
-            <w:color w:val="000000" w:themeColor="text1"/>
-          </w:rPr>
-          <w:t>Apache</w:t>
-        </w:r>
-      </w:hyperlink>
-      <w:r>
-        <w:rPr>
-          <w:rFonts w:cs="Open Sans"/>
-          <w:color w:val="000000" w:themeColor="text1"/>
-        </w:rPr>
-        <w:t xml:space="preserve">, </w:t>
-      </w:r>
-      <w:hyperlink r:id="rId39" w:anchor="/technology/others/git" w:history="1">
+      <w:hyperlink r:id="rId38" w:anchor="/technology/hosting/openshift" w:history="1">
         <w:proofErr w:type="spellStart"/>
         <w:r>
           <w:rPr>
             <w:rStyle w:val="Hyperlink"/>
             <w:rFonts w:cs="Open Sans"/>
-            <w:color w:val="000000" w:themeColor="text1"/>
-          </w:rPr>
-          <w:t>Git</w:t>
+            <w:color w:val="auto"/>
+          </w:rPr>
+          <w:t>OpenShift</w:t>
         </w:r>
         <w:proofErr w:type="spellEnd"/>
       </w:hyperlink>
       <w:r>
         <w:rPr>
           <w:rFonts w:cs="Open Sans"/>
-          <w:color w:val="000000" w:themeColor="text1"/>
         </w:rPr>
         <w:t xml:space="preserve">, </w:t>
       </w:r>
-      <w:hyperlink r:id="rId40" w:anchor="/technology/others/node" w:history="1">
+      <w:hyperlink r:id="rId39" w:anchor="/technology/hosting/heroku" w:history="1">
+        <w:proofErr w:type="spellStart"/>
         <w:r>
           <w:rPr>
             <w:rStyle w:val="Hyperlink"/>
             <w:rFonts w:cs="Open Sans"/>
             <w:color w:val="auto"/>
           </w:rPr>
-          <w:t>Node</w:t>
-        </w:r>
-      </w:hyperlink>
-      <w:r>
-        <w:rPr>
-          <w:rFonts w:cs="Open Sans"/>
-          <w:color w:val="000000" w:themeColor="text1"/>
-        </w:rPr>
-        <w:t xml:space="preserve">, </w:t>
-      </w:r>
-      <w:hyperlink r:id="rId41" w:anchor="/technology/others/gulp" w:history="1">
-        <w:r>
-          <w:rPr>
-            <w:rStyle w:val="Hyperlink"/>
-            <w:rFonts w:cs="Open Sans"/>
-            <w:color w:val="auto"/>
-          </w:rPr>
-          <w:t>Gulp</w:t>
-        </w:r>
-      </w:hyperlink>
-      <w:r>
-        <w:rPr>
-          <w:rFonts w:cs="Open Sans"/>
-          <w:color w:val="000000" w:themeColor="text1"/>
-        </w:rPr>
-        <w:t xml:space="preserve">, </w:t>
-      </w:r>
-      <w:hyperlink r:id="rId42" w:anchor="/technology/others/jade" w:history="1">
-        <w:r>
-          <w:rPr>
-            <w:rStyle w:val="Hyperlink"/>
-            <w:rFonts w:cs="Open Sans"/>
-            <w:color w:val="000000" w:themeColor="text1"/>
-          </w:rPr>
-          <w:t>Jade</w:t>
-        </w:r>
-      </w:hyperlink>
-      <w:r>
-        <w:rPr>
-          <w:rFonts w:cs="Open Sans"/>
-          <w:color w:val="000000" w:themeColor="text1"/>
-        </w:rPr>
-        <w:t xml:space="preserve">, </w:t>
-      </w:r>
-      <w:hyperlink r:id="rId43" w:anchor="/technology/others/stylus-less-sass" w:history="1">
-        <w:r>
-          <w:rPr>
-            <w:rStyle w:val="Hyperlink"/>
-            <w:rFonts w:cs="Open Sans"/>
-            <w:color w:val="000000" w:themeColor="text1"/>
-          </w:rPr>
-          <w:t>Stylus/LESS/SASS</w:t>
-        </w:r>
-      </w:hyperlink>
-      <w:r>
-        <w:rPr>
-          <w:rFonts w:cs="Open Sans"/>
-          <w:color w:val="000000" w:themeColor="text1"/>
-        </w:rPr>
-        <w:t xml:space="preserve">, </w:t>
-      </w:r>
-      <w:hyperlink r:id="rId44" w:anchor="/technology/others/coffeescript-livescript" w:history="1">
-        <w:proofErr w:type="spellStart"/>
-        <w:r>
-          <w:rPr>
-            <w:rStyle w:val="Hyperlink"/>
-            <w:rFonts w:cs="Open Sans"/>
-            <w:color w:val="000000" w:themeColor="text1"/>
-          </w:rPr>
-          <w:t>CoffeeScript</w:t>
-        </w:r>
-        <w:proofErr w:type="spellEnd"/>
-        <w:r>
-          <w:rPr>
-            <w:rStyle w:val="Hyperlink"/>
-            <w:rFonts w:cs="Open Sans"/>
-            <w:color w:val="000000" w:themeColor="text1"/>
-          </w:rPr>
-          <w:t>/</w:t>
-        </w:r>
-        <w:proofErr w:type="spellStart"/>
-        <w:r>
-          <w:rPr>
-            <w:rStyle w:val="Hyperlink"/>
-            <w:rFonts w:cs="Open Sans"/>
-            <w:color w:val="000000" w:themeColor="text1"/>
-          </w:rPr>
-          <w:t>LiveScript</w:t>
+          <w:t>Heroku</w:t>
         </w:r>
         <w:proofErr w:type="spellEnd"/>
       </w:hyperlink>
+    </w:p>
+    <w:p>
+      <w:pPr>
+        <w:pStyle w:val="NoSpacing"/>
+        <w:numPr>
+          <w:ilvl w:val="0"/>
+          <w:numId w:val="6"/>
+        </w:numPr>
+        <w:rPr>
+          <w:rFonts w:cs="Open Sans"/>
+          <w:color w:val="000000" w:themeColor="text1"/>
+        </w:rPr>
+      </w:pPr>
+      <w:r>
+        <w:rPr>
+          <w:rFonts w:cs="Open Sans"/>
+          <w:b/>
+          <w:color w:val="000000" w:themeColor="text1"/>
+        </w:rPr>
+        <w:t>OTHERS</w:t>
+      </w:r>
+      <w:r>
+        <w:rPr>
+          <w:rFonts w:cs="Open Sans"/>
+          <w:b/>
+          <w:color w:val="000000" w:themeColor="text1"/>
+        </w:rPr>
+        <w:t>:</w:t>
+      </w:r>
+      <w:r>
+        <w:rPr>
+          <w:rFonts w:cs="Open Sans"/>
+          <w:color w:val="000000" w:themeColor="text1"/>
+        </w:rPr>
+        <w:t xml:space="preserve"> </w:t>
+      </w:r>
+      <w:hyperlink r:id="rId40" w:anchor="/technology/others/apache" w:history="1">
+        <w:r>
+          <w:rPr>
+            <w:rStyle w:val="Hyperlink"/>
+            <w:rFonts w:cs="Open Sans"/>
+            <w:color w:val="000000" w:themeColor="text1"/>
+          </w:rPr>
+          <w:t>Apache</w:t>
+        </w:r>
+      </w:hyperlink>
       <w:r>
         <w:rPr>
           <w:rFonts w:cs="Open Sans"/>
@@ -1543,12 +1468,136 @@
         </w:rPr>
         <w:t xml:space="preserve">, </w:t>
       </w:r>
-      <w:hyperlink r:id="rId45" w:anchor="/technology/others/testing" w:history="1">
-        <w:r>
-          <w:rPr>
-            <w:rStyle w:val="Hyperlink"/>
+      <w:hyperlink r:id="rId41" w:anchor="/technology/others/git" w:history="1">
+        <w:proofErr w:type="spellStart"/>
+        <w:r>
+          <w:rPr>
+            <w:rStyle w:val="Hyperlink"/>
+            <w:rFonts w:cs="Open Sans"/>
+            <w:color w:val="000000" w:themeColor="text1"/>
+          </w:rPr>
+          <w:t>Git</w:t>
+        </w:r>
+        <w:proofErr w:type="spellEnd"/>
+      </w:hyperlink>
+      <w:r>
+        <w:rPr>
+          <w:rFonts w:cs="Open Sans"/>
+          <w:color w:val="000000" w:themeColor="text1"/>
+        </w:rPr>
+        <w:t xml:space="preserve">, </w:t>
+      </w:r>
+      <w:hyperlink r:id="rId42" w:anchor="/technology/others/node" w:history="1">
+        <w:r>
+          <w:rPr>
+            <w:rStyle w:val="Hyperlink"/>
+            <w:rFonts w:cs="Open Sans"/>
             <w:color w:val="auto"/>
           </w:rPr>
+          <w:t>Node</w:t>
+        </w:r>
+      </w:hyperlink>
+      <w:r>
+        <w:rPr>
+          <w:rFonts w:cs="Open Sans"/>
+          <w:color w:val="000000" w:themeColor="text1"/>
+        </w:rPr>
+        <w:t xml:space="preserve">, </w:t>
+      </w:r>
+      <w:hyperlink r:id="rId43" w:anchor="/technology/others/gulp" w:history="1">
+        <w:r>
+          <w:rPr>
+            <w:rStyle w:val="Hyperlink"/>
+            <w:rFonts w:cs="Open Sans"/>
+            <w:color w:val="auto"/>
+          </w:rPr>
+          <w:t>Gulp</w:t>
+        </w:r>
+      </w:hyperlink>
+      <w:r>
+        <w:rPr>
+          <w:rFonts w:cs="Open Sans"/>
+          <w:color w:val="000000" w:themeColor="text1"/>
+        </w:rPr>
+        <w:t xml:space="preserve">, </w:t>
+      </w:r>
+      <w:hyperlink r:id="rId44" w:anchor="/technology/others/jade" w:history="1">
+        <w:r>
+          <w:rPr>
+            <w:rStyle w:val="Hyperlink"/>
+            <w:rFonts w:cs="Open Sans"/>
+            <w:color w:val="000000" w:themeColor="text1"/>
+          </w:rPr>
+          <w:t>Jade</w:t>
+        </w:r>
+      </w:hyperlink>
+      <w:r>
+        <w:rPr>
+          <w:rFonts w:cs="Open Sans"/>
+          <w:color w:val="000000" w:themeColor="text1"/>
+        </w:rPr>
+        <w:t xml:space="preserve">, </w:t>
+      </w:r>
+      <w:hyperlink r:id="rId45" w:anchor="/technology/others/stylus-less-sass" w:history="1">
+        <w:r>
+          <w:rPr>
+            <w:rStyle w:val="Hyperlink"/>
+            <w:rFonts w:cs="Open Sans"/>
+            <w:color w:val="000000" w:themeColor="text1"/>
+          </w:rPr>
+          <w:t>Stylus/LESS/SASS</w:t>
+        </w:r>
+      </w:hyperlink>
+      <w:r>
+        <w:rPr>
+          <w:rFonts w:cs="Open Sans"/>
+          <w:color w:val="000000" w:themeColor="text1"/>
+        </w:rPr>
+        <w:t xml:space="preserve">, </w:t>
+      </w:r>
+      <w:hyperlink r:id="rId46" w:anchor="/technology/others/coffeescript-livescript" w:history="1">
+        <w:proofErr w:type="spellStart"/>
+        <w:r>
+          <w:rPr>
+            <w:rStyle w:val="Hyperlink"/>
+            <w:rFonts w:cs="Open Sans"/>
+            <w:color w:val="000000" w:themeColor="text1"/>
+          </w:rPr>
+          <w:t>CoffeeScript</w:t>
+        </w:r>
+        <w:proofErr w:type="spellEnd"/>
+        <w:r>
+          <w:rPr>
+            <w:rStyle w:val="Hyperlink"/>
+            <w:rFonts w:cs="Open Sans"/>
+            <w:color w:val="000000" w:themeColor="text1"/>
+          </w:rPr>
+          <w:t>/</w:t>
+        </w:r>
+        <w:proofErr w:type="spellStart"/>
+        <w:r>
+          <w:rPr>
+            <w:rStyle w:val="Hyperlink"/>
+            <w:rFonts w:cs="Open Sans"/>
+            <w:color w:val="000000" w:themeColor="text1"/>
+          </w:rPr>
+          <w:t>LiveScript</w:t>
+        </w:r>
+        <w:proofErr w:type="spellEnd"/>
+      </w:hyperlink>
+      <w:r>
+        <w:rPr>
+          <w:rFonts w:cs="Open Sans"/>
+          <w:color w:val="000000" w:themeColor="text1"/>
+        </w:rPr>
+        <w:t xml:space="preserve">, </w:t>
+      </w:r>
+      <w:hyperlink r:id="rId47" w:anchor="/technology/others/testing" w:history="1">
+        <w:r>
+          <w:rPr>
+            <w:rStyle w:val="Hyperlink"/>
+            <w:color w:val="auto"/>
+          </w:rPr>
           <w:t>Testing</w:t>
         </w:r>
       </w:hyperlink>
@@ -1562,7 +1611,7 @@
         </w:rPr>
         <w:t xml:space="preserve"> </w:t>
       </w:r>
-      <w:hyperlink r:id="rId46" w:anchor="/technology/others/excel" w:history="1">
+      <w:hyperlink r:id="rId48" w:anchor="/technology/others/excel" w:history="1">
         <w:r>
           <w:rPr>
             <w:rStyle w:val="Hyperlink"/>
@@ -1613,14 +1662,22 @@
         </w:rPr>
         <w:t xml:space="preserve"> </w:t>
       </w:r>
-      <w:hyperlink r:id="rId47" w:anchor="/technology/paradigm/object-oriented-programming" w:history="1">
+      <w:hyperlink r:id="rId49" w:anchor="/technology/paradigm/object-oriented-programming" w:history="1">
         <w:r>
           <w:rPr>
             <w:rStyle w:val="Hyperlink"/>
             <w:rFonts w:cs="Open Sans"/>
             <w:color w:val="000000" w:themeColor="text1"/>
           </w:rPr>
-          <w:t>Object-oriented Programming</w:t>
+          <w:t>Object-O</w:t>
+        </w:r>
+        <w:r>
+          <w:rPr>
+            <w:rStyle w:val="Hyperlink"/>
+            <w:rFonts w:cs="Open Sans"/>
+            <w:color w:val="000000" w:themeColor="text1"/>
+          </w:rPr>
+          <w:t>riented Programming</w:t>
         </w:r>
       </w:hyperlink>
       <w:r>
@@ -1630,7 +1687,7 @@
         </w:rPr>
         <w:t xml:space="preserve">, </w:t>
       </w:r>
-      <w:hyperlink r:id="rId48" w:anchor="/technology/paradigm/functional-programming" w:history="1">
+      <w:hyperlink r:id="rId50" w:anchor="/technology/paradigm/functional-programming" w:history="1">
         <w:r>
           <w:rPr>
             <w:rStyle w:val="Hyperlink"/>
@@ -1647,14 +1704,22 @@
         </w:rPr>
         <w:t xml:space="preserve">, </w:t>
       </w:r>
-      <w:hyperlink r:id="rId49" w:anchor="/technology/paradigm/test-driven-development" w:history="1">
+      <w:hyperlink r:id="rId51" w:anchor="/technology/paradigm/test-driven-development" w:history="1">
         <w:r>
           <w:rPr>
             <w:rStyle w:val="Hyperlink"/>
             <w:rFonts w:cs="Open Sans"/>
             <w:color w:val="000000" w:themeColor="text1"/>
           </w:rPr>
-          <w:t>Test-driven Development</w:t>
+          <w:t>Test-D</w:t>
+        </w:r>
+        <w:r>
+          <w:rPr>
+            <w:rStyle w:val="Hyperlink"/>
+            <w:rFonts w:cs="Open Sans"/>
+            <w:color w:val="000000" w:themeColor="text1"/>
+          </w:rPr>
+          <w:t>riven Development</w:t>
         </w:r>
       </w:hyperlink>
       <w:r>
@@ -1664,7 +1729,7 @@
         </w:rPr>
         <w:t xml:space="preserve">, </w:t>
       </w:r>
-      <w:hyperlink r:id="rId50" w:anchor="/technology/paradigm/relational" w:history="1">
+      <w:hyperlink r:id="rId52" w:anchor="/technology/paradigm/relational" w:history="1">
         <w:r>
           <w:rPr>
             <w:rStyle w:val="Hyperlink"/>
@@ -1688,7 +1753,7 @@
         </w:rPr>
         <w:t xml:space="preserve"> </w:t>
       </w:r>
-      <w:hyperlink r:id="rId51" w:anchor="/technology/paradigm/agile" w:history="1">
+      <w:hyperlink r:id="rId53" w:anchor="/technology/paradigm/agile" w:history="1">
         <w:r>
           <w:rPr>
             <w:rStyle w:val="Hyperlink"/>
@@ -1747,7 +1812,7 @@
         </w:rPr>
         <w:t xml:space="preserve"> </w:t>
       </w:r>
-      <w:hyperlink r:id="rId52" w:anchor="/technology/discipline/software-engineering" w:history="1">
+      <w:hyperlink r:id="rId54" w:anchor="/technology/discipline/software-engineering" w:history="1">
         <w:r>
           <w:rPr>
             <w:rStyle w:val="Hyperlink"/>
@@ -1763,7 +1828,7 @@
         </w:rPr>
         <w:t xml:space="preserve">, </w:t>
       </w:r>
-      <w:hyperlink r:id="rId53" w:anchor="/technology/discipline/user-experience" w:history="1">
+      <w:hyperlink r:id="rId55" w:anchor="/technology/discipline/user-experience" w:history="1">
         <w:r>
           <w:rPr>
             <w:rStyle w:val="Hyperlink"/>
@@ -1779,7 +1844,7 @@
         </w:rPr>
         <w:t xml:space="preserve">, </w:t>
       </w:r>
-      <w:hyperlink r:id="rId54" w:anchor="/technology/discipline/business-intelligence" w:history="1">
+      <w:hyperlink r:id="rId56" w:anchor="/technology/discipline/business-intelligence" w:history="1">
         <w:r>
           <w:rPr>
             <w:rStyle w:val="Hyperlink"/>
@@ -1949,7 +2014,7 @@
           <w:rFonts w:cs="Open Sans"/>
         </w:rPr>
       </w:pPr>
-      <w:hyperlink r:id="rId55" w:history="1">
+      <w:hyperlink r:id="rId57" w:history="1">
         <w:proofErr w:type="spellStart"/>
         <w:r>
           <w:rPr>
@@ -2440,7 +2505,7 @@
           <w:rFonts w:cs="Open Sans"/>
         </w:rPr>
       </w:pPr>
-      <w:hyperlink r:id="rId56" w:history="1">
+      <w:hyperlink r:id="rId58" w:history="1">
         <w:proofErr w:type="spellStart"/>
         <w:r>
           <w:rPr>
@@ -2910,7 +2975,7 @@
           <w:rFonts w:cs="Open Sans"/>
         </w:rPr>
       </w:pPr>
-      <w:hyperlink r:id="rId57" w:history="1">
+      <w:hyperlink r:id="rId59" w:history="1">
         <w:r>
           <w:rPr>
             <w:rStyle w:val="Hyperlink"/>
@@ -3063,7 +3128,7 @@
           <w:rFonts w:cs="Open Sans"/>
         </w:rPr>
       </w:pPr>
-      <w:hyperlink r:id="rId58" w:history="1">
+      <w:hyperlink r:id="rId60" w:history="1">
         <w:r>
           <w:rPr>
             <w:rStyle w:val="Hyperlink"/>
@@ -3185,7 +3250,7 @@
           <w:rFonts w:cs="Open Sans"/>
         </w:rPr>
       </w:pPr>
-      <w:hyperlink r:id="rId59" w:history="1">
+      <w:hyperlink r:id="rId61" w:history="1">
         <w:r>
           <w:rPr>
             <w:rStyle w:val="Hyperlink"/>
@@ -3291,16 +3356,7 @@
           <w:u w:val="none"/>
         </w:rPr>
         <w:tab/>
-        <w:t xml:space="preserve">         </w:t>
-      </w:r>
-      <w:r>
-        <w:rPr>
-          <w:rStyle w:val="Hyperlink"/>
-          <w:rFonts w:cs="Open Sans"/>
-          <w:color w:val="auto"/>
-          <w:u w:val="none"/>
-        </w:rPr>
-        <w:t>2015-2016</w:t>
+        <w:t xml:space="preserve">         2015-2016</w:t>
       </w:r>
     </w:p>
     <w:p>
@@ -3540,7 +3596,7 @@
           <w:sz w:val="20"/>
         </w:rPr>
       </w:pPr>
-      <w:hyperlink r:id="rId60" w:history="1">
+      <w:hyperlink r:id="rId62" w:history="1">
         <w:r>
           <w:rPr>
             <w:rStyle w:val="Hyperlink"/>
@@ -3573,10 +3629,9 @@
       </w:hyperlink>
     </w:p>
     <w:sectPr>
-      <w:headerReference w:type="even" r:id="rId61"/>
-      <w:headerReference w:type="default" r:id="rId62"/>
-      <w:footerReference w:type="even" r:id="rId63"/>
-      <w:footerReference w:type="default" r:id="rId64"/>
+      <w:headerReference w:type="default" r:id="rId63"/>
+      <w:footerReference w:type="even" r:id="rId64"/>
+      <w:footerReference w:type="default" r:id="rId65"/>
       <w:pgSz w:w="12240" w:h="15840"/>
       <w:pgMar w:top="1440" w:right="1440" w:bottom="1440" w:left="1440" w:header="720" w:footer="720" w:gutter="0"/>
       <w:cols w:space="720"/>
@@ -3622,10 +3677,26 @@
       </w:rPr>
     </w:pPr>
     <w:r>
-      <w:tab/>
+      <w:rPr>
+        <w:color w:val="A6A6A6" w:themeColor="background1" w:themeShade="A6"/>
+        <w:sz w:val="20"/>
+      </w:rPr>
+      <w:t xml:space="preserve">* </w:t>
     </w:r>
     <w:r>
+      <w:rPr>
+        <w:color w:val="A6A6A6" w:themeColor="background1" w:themeShade="A6"/>
+        <w:sz w:val="20"/>
+      </w:rPr>
+      <w:t xml:space="preserve">Willing to relocate; Authorized to work and reside in the US. </w:t>
+    </w:r>
+    <w:r>
+      <w:rPr>
+        <w:color w:val="A6A6A6" w:themeColor="background1" w:themeShade="A6"/>
+        <w:sz w:val="20"/>
+      </w:rPr>
       <w:tab/>
+      <w:t xml:space="preserve">    </w:t>
     </w:r>
     <w:r>
       <w:rPr>
@@ -3640,7 +3711,7 @@
           <w:color w:val="A6A6A6" w:themeColor="background1" w:themeShade="A6"/>
           <w:sz w:val="20"/>
         </w:rPr>
-        <w:id w:val="1548565476"/>
+        <w:id w:val="398101157"/>
         <w:docPartObj>
           <w:docPartGallery w:val="Page Numbers (Bottom of Page)"/>
           <w:docPartUnique/>
@@ -3893,37 +3964,6 @@
 </file>
 
 <file path=word/header1.xml><?xml version="1.0" encoding="utf-8"?>
-<w:hdr xmlns:wpc="http://schemas.microsoft.com/office/word/2010/wordprocessingCanvas" xmlns:mc="http://schemas.openxmlformats.org/markup-compatibility/2006" xmlns:o="urn:schemas-microsoft-com:office:office" xmlns:r="http://schemas.openxmlformats.org/officeDocument/2006/relationships" xmlns:m="http://schemas.openxmlformats.org/officeDocument/2006/math" xmlns:v="urn:schemas-microsoft-com:vml" xmlns:wp14="http://schemas.microsoft.com/office/word/2010/wordprocessingDrawing" xmlns:wp="http://schemas.openxmlformats.org/drawingml/2006/wordprocessingDrawing" xmlns:w10="urn:schemas-microsoft-com:office:word" xmlns:w="http://schemas.openxmlformats.org/wordprocessingml/2006/main" xmlns:w14="http://schemas.microsoft.com/office/word/2010/wordml" xmlns:w15="http://schemas.microsoft.com/office/word/2012/wordml" xmlns:wpg="http://schemas.microsoft.com/office/word/2010/wordprocessingGroup" xmlns:wpi="http://schemas.microsoft.com/office/word/2010/wordprocessingInk" xmlns:wne="http://schemas.microsoft.com/office/word/2006/wordml" xmlns:wps="http://schemas.microsoft.com/office/word/2010/wordprocessingShape" mc:Ignorable="w14 w15 wp14">
-  <w:p>
-    <w:pPr>
-      <w:pStyle w:val="NoSpacing"/>
-      <w:jc w:val="center"/>
-      <w:rPr>
-        <w:rFonts w:cs="Open Sans"/>
-        <w:i/>
-        <w:color w:val="A6A6A6" w:themeColor="background1" w:themeShade="A6"/>
-        <w:sz w:val="20"/>
-      </w:rPr>
-    </w:pPr>
-    <w:r>
-      <w:rPr>
-        <w:rFonts w:cs="Open Sans"/>
-        <w:i/>
-        <w:color w:val="A6A6A6" w:themeColor="background1" w:themeShade="A6"/>
-        <w:sz w:val="20"/>
-      </w:rPr>
-      <w:t>Helping organizations optimize their value proposition thru standard and innovative uses of web technology</w:t>
-    </w:r>
-  </w:p>
-  <w:p>
-    <w:pPr>
-      <w:pStyle w:val="Header"/>
-    </w:pPr>
-  </w:p>
-</w:hdr>
-</file>
-
-<file path=word/header2.xml><?xml version="1.0" encoding="utf-8"?>
 <w:hdr xmlns:wpc="http://schemas.microsoft.com/office/word/2010/wordprocessingCanvas" xmlns:mc="http://schemas.openxmlformats.org/markup-compatibility/2006" xmlns:o="urn:schemas-microsoft-com:office:office" xmlns:r="http://schemas.openxmlformats.org/officeDocument/2006/relationships" xmlns:m="http://schemas.openxmlformats.org/officeDocument/2006/math" xmlns:v="urn:schemas-microsoft-com:vml" xmlns:wp14="http://schemas.microsoft.com/office/word/2010/wordprocessingDrawing" xmlns:wp="http://schemas.openxmlformats.org/drawingml/2006/wordprocessingDrawing" xmlns:w10="urn:schemas-microsoft-com:office:word" xmlns:w="http://schemas.openxmlformats.org/wordprocessingml/2006/main" xmlns:w14="http://schemas.microsoft.com/office/word/2010/wordml" xmlns:w15="http://schemas.microsoft.com/office/word/2012/wordml" xmlns:wpg="http://schemas.microsoft.com/office/word/2010/wordprocessingGroup" xmlns:wpi="http://schemas.microsoft.com/office/word/2010/wordprocessingInk" xmlns:wne="http://schemas.microsoft.com/office/word/2006/wordml" xmlns:wps="http://schemas.microsoft.com/office/word/2010/wordprocessingShape" mc:Ignorable="w14 w15 wp14">
   <w:p>
     <w:pPr>
@@ -5876,7 +5916,7 @@
 </file>
 
 <file path=customXml/itemProps1.xml><?xml version="1.0" encoding="utf-8"?>
-<ds:datastoreItem xmlns:ds="http://schemas.openxmlformats.org/officeDocument/2006/customXml" ds:itemID="{F16CC215-5C1A-414E-9BC8-8E2A1DC9950B}">
+<ds:datastoreItem xmlns:ds="http://schemas.openxmlformats.org/officeDocument/2006/customXml" ds:itemID="{465F6C71-F9FD-452B-82B2-BBA333C38930}">
   <ds:schemaRefs>
     <ds:schemaRef ds:uri="http://schemas.openxmlformats.org/officeDocument/2006/bibliography"/>
   </ds:schemaRefs>

</xml_diff>

<commit_message>
Continue tech/eml (15), minor fixes
</commit_message>
<xml_diff>
--- a/media/Omar-Job-Abesamis-resume.docx
+++ b/media/Omar-Job-Abesamis-resume.docx
@@ -192,7 +192,6 @@
           </w:rPr>
           <w:t>linkedin.com/in/</w:t>
         </w:r>
-        <w:proofErr w:type="spellStart"/>
       </w:hyperlink>
       <w:r>
         <w:rPr>
@@ -202,7 +201,6 @@
         </w:rPr>
         <w:t>ojwebdev</w:t>
       </w:r>
-      <w:proofErr w:type="spellEnd"/>
       <w:r>
         <w:rPr>
           <w:rStyle w:val="Hyperlink"/>
@@ -286,18 +284,8 @@
             <w:rFonts w:cs="Open Sans"/>
             <w:color w:val="auto"/>
           </w:rPr>
-          <w:t>github.com/</w:t>
-        </w:r>
-        <w:proofErr w:type="spellStart"/>
-        <w:r>
-          <w:rPr>
-            <w:rStyle w:val="Hyperlink"/>
-            <w:rFonts w:cs="Open Sans"/>
-            <w:color w:val="auto"/>
-          </w:rPr>
-          <w:t>ajbodev</w:t>
-        </w:r>
-        <w:proofErr w:type="spellEnd"/>
+          <w:t>github.com/ajbodev</w:t>
+        </w:r>
       </w:hyperlink>
     </w:p>
     <w:p>
@@ -760,7 +748,6 @@
         <w:t xml:space="preserve"> </w:t>
       </w:r>
       <w:hyperlink r:id="rId21" w:anchor="/tag/laravel" w:history="1">
-        <w:proofErr w:type="spellStart"/>
         <w:r>
           <w:rPr>
             <w:rStyle w:val="Hyperlink"/>
@@ -769,7 +756,6 @@
           </w:rPr>
           <w:t>Laravel</w:t>
         </w:r>
-        <w:proofErr w:type="spellEnd"/>
       </w:hyperlink>
       <w:r>
         <w:rPr>
@@ -874,7 +860,6 @@
         <w:t xml:space="preserve"> </w:t>
       </w:r>
       <w:hyperlink r:id="rId25" w:anchor="/tag/git" w:history="1">
-        <w:proofErr w:type="spellStart"/>
         <w:r>
           <w:rPr>
             <w:rStyle w:val="Hyperlink"/>
@@ -883,7 +868,6 @@
           </w:rPr>
           <w:t>Git</w:t>
         </w:r>
-        <w:proofErr w:type="spellEnd"/>
       </w:hyperlink>
       <w:r>
         <w:rPr>
@@ -908,7 +892,6 @@
         <w:t xml:space="preserve">, </w:t>
       </w:r>
       <w:hyperlink r:id="rId27" w:anchor="/tag/webpack" w:history="1">
-        <w:proofErr w:type="spellStart"/>
         <w:r>
           <w:rPr>
             <w:rStyle w:val="Hyperlink"/>
@@ -917,7 +900,6 @@
           </w:rPr>
           <w:t>Webpack</w:t>
         </w:r>
-        <w:proofErr w:type="spellEnd"/>
       </w:hyperlink>
     </w:p>
     <w:p>
@@ -1061,7 +1043,6 @@
         <w:t xml:space="preserve"> </w:t>
       </w:r>
       <w:hyperlink r:id="rId34" w:anchor="/tag/vue" w:history="1">
-        <w:proofErr w:type="spellStart"/>
         <w:r>
           <w:rPr>
             <w:rStyle w:val="Hyperlink"/>
@@ -1070,7 +1051,6 @@
           </w:rPr>
           <w:t>Vue</w:t>
         </w:r>
-        <w:proofErr w:type="spellEnd"/>
       </w:hyperlink>
       <w:r>
         <w:rPr>
@@ -1101,7 +1081,6 @@
         <w:t xml:space="preserve">, </w:t>
       </w:r>
       <w:hyperlink r:id="rId36" w:anchor="/tag/postgres" w:history="1">
-        <w:proofErr w:type="spellStart"/>
         <w:r>
           <w:rPr>
             <w:rStyle w:val="Hyperlink"/>
@@ -1110,7 +1089,6 @@
           </w:rPr>
           <w:t>Postgres</w:t>
         </w:r>
-        <w:proofErr w:type="spellEnd"/>
       </w:hyperlink>
     </w:p>
     <w:p>
@@ -1243,8 +1221,6 @@
           <w:rFonts w:cs="Open Sans"/>
         </w:rPr>
       </w:pPr>
-      <w:bookmarkStart w:id="0" w:name="_GoBack"/>
-      <w:bookmarkEnd w:id="0"/>
     </w:p>
     <w:p>
       <w:pPr>
@@ -1254,27 +1230,19 @@
         </w:rPr>
       </w:pPr>
       <w:hyperlink r:id="rId38" w:history="1">
-        <w:proofErr w:type="spellStart"/>
         <w:r>
           <w:rPr>
             <w:rStyle w:val="Hyperlink"/>
             <w:rFonts w:cs="Open Sans"/>
             <w:color w:val="auto"/>
           </w:rPr>
-          <w:t>Intellicare</w:t>
-        </w:r>
-        <w:proofErr w:type="spellEnd"/>
+          <w:t>Total Oil</w:t>
+        </w:r>
       </w:hyperlink>
       <w:r>
         <w:rPr>
           <w:rFonts w:cs="Open Sans"/>
         </w:rPr>
-        <w:t xml:space="preserve"> </w:t>
-      </w:r>
-      <w:r>
-        <w:rPr>
-          <w:rFonts w:cs="Open Sans"/>
-        </w:rPr>
         <w:tab/>
       </w:r>
       <w:r>
@@ -1330,37 +1298,7 @@
           <w:rFonts w:cs="Open Sans"/>
         </w:rPr>
         <w:tab/>
-        <w:t xml:space="preserve">       </w:t>
-      </w:r>
-      <w:r>
-        <w:rPr>
-          <w:rFonts w:cs="Open Sans"/>
-        </w:rPr>
-        <w:t>2012</w:t>
-      </w:r>
-      <w:r>
-        <w:rPr>
-          <w:rFonts w:cs="Open Sans"/>
-        </w:rPr>
-        <w:t xml:space="preserve"> </w:t>
-      </w:r>
-      <w:r>
-        <w:rPr>
-          <w:rFonts w:cs="Open Sans"/>
-        </w:rPr>
-        <w:t>-</w:t>
-      </w:r>
-      <w:r>
-        <w:rPr>
-          <w:rFonts w:cs="Open Sans"/>
-        </w:rPr>
-        <w:t xml:space="preserve"> </w:t>
-      </w:r>
-      <w:r>
-        <w:rPr>
-          <w:rFonts w:cs="Open Sans"/>
-        </w:rPr>
-        <w:t>2014</w:t>
+        <w:t xml:space="preserve">     2016 - 2017</w:t>
       </w:r>
     </w:p>
     <w:p>
@@ -1379,14 +1317,7 @@
           <w:rFonts w:cs="Open Sans"/>
           <w:b/>
         </w:rPr>
-        <w:t xml:space="preserve">WEB </w:t>
-      </w:r>
-      <w:r>
-        <w:rPr>
-          <w:rFonts w:cs="Open Sans"/>
-          <w:b/>
-        </w:rPr>
-        <w:t>DEVELOPER</w:t>
+        <w:t>WEB DEVELOPER</w:t>
       </w:r>
     </w:p>
     <w:p>
@@ -1412,45 +1343,19 @@
         <w:rPr>
           <w:rFonts w:cs="Open Sans"/>
         </w:rPr>
-        <w:t xml:space="preserve">Migrated the organization’s HR system </w:t>
-      </w:r>
-      <w:r>
-        <w:rPr>
-          <w:rFonts w:cs="Open Sans"/>
-        </w:rPr>
-        <w:t>from Visual</w:t>
-      </w:r>
-      <w:r>
-        <w:rPr>
-          <w:rFonts w:cs="Open Sans"/>
-        </w:rPr>
-        <w:t xml:space="preserve"> FoxPro to </w:t>
-      </w:r>
-      <w:proofErr w:type="spellStart"/>
-      <w:r>
-        <w:rPr>
-          <w:rFonts w:cs="Open Sans"/>
-        </w:rPr>
-        <w:t>OrangeHRM</w:t>
-      </w:r>
-      <w:proofErr w:type="spellEnd"/>
-      <w:r>
-        <w:rPr>
-          <w:rFonts w:cs="Open Sans"/>
-        </w:rPr>
-        <w:t xml:space="preserve"> (PHP</w:t>
-      </w:r>
-      <w:r>
-        <w:rPr>
-          <w:rFonts w:cs="Open Sans"/>
-        </w:rPr>
-        <w:t xml:space="preserve"> and MySQL</w:t>
-      </w:r>
-      <w:r>
-        <w:rPr>
-          <w:rFonts w:cs="Open Sans"/>
-        </w:rPr>
-        <w:t>)</w:t>
+        <w:t xml:space="preserve">Built </w:t>
+      </w:r>
+      <w:r>
+        <w:rPr>
+          <w:rFonts w:cs="Open Sans"/>
+        </w:rPr>
+        <w:t>an</w:t>
+      </w:r>
+      <w:r>
+        <w:rPr>
+          <w:rFonts w:cs="Open Sans"/>
+        </w:rPr>
+        <w:t xml:space="preserve"> Asset Management System using PHP, JavaScript (React, jQuery), and MySQL</w:t>
       </w:r>
     </w:p>
     <w:p>
@@ -1468,77 +1373,13 @@
         <w:rPr>
           <w:rFonts w:cs="Open Sans"/>
         </w:rPr>
-        <w:t>Extended</w:t>
-      </w:r>
-      <w:r>
-        <w:rPr>
-          <w:rFonts w:cs="Open Sans"/>
-        </w:rPr>
-        <w:t xml:space="preserve"> </w:t>
-      </w:r>
-      <w:proofErr w:type="spellStart"/>
-      <w:r>
-        <w:rPr>
-          <w:rFonts w:cs="Open Sans"/>
-        </w:rPr>
-        <w:t>OrangeHRM</w:t>
-      </w:r>
-      <w:proofErr w:type="spellEnd"/>
-      <w:r>
-        <w:rPr>
-          <w:rFonts w:cs="Open Sans"/>
-        </w:rPr>
-        <w:t xml:space="preserve"> with history and</w:t>
-      </w:r>
-      <w:r>
-        <w:rPr>
-          <w:rFonts w:cs="Open Sans"/>
-        </w:rPr>
-        <w:t xml:space="preserve"> </w:t>
-      </w:r>
-      <w:r>
-        <w:rPr>
-          <w:rFonts w:cs="Open Sans"/>
-        </w:rPr>
-        <w:t>ACL capabilities</w:t>
-      </w:r>
-      <w:r>
-        <w:rPr>
-          <w:rFonts w:cs="Open Sans"/>
-        </w:rPr>
-        <w:t xml:space="preserve">, and </w:t>
-      </w:r>
-      <w:r>
-        <w:rPr>
-          <w:rFonts w:cs="Open Sans"/>
-        </w:rPr>
-        <w:t>Payroll functionality</w:t>
-      </w:r>
-      <w:r>
-        <w:rPr>
-          <w:rFonts w:cs="Open Sans"/>
-        </w:rPr>
-        <w:t xml:space="preserve"> (</w:t>
-      </w:r>
-      <w:proofErr w:type="spellStart"/>
-      <w:r>
-        <w:rPr>
-          <w:rFonts w:cs="Open Sans"/>
-        </w:rPr>
-        <w:t>Symfony</w:t>
-      </w:r>
-      <w:proofErr w:type="spellEnd"/>
-      <w:r>
-        <w:rPr>
-          <w:rFonts w:cs="Open Sans"/>
-        </w:rPr>
-        <w:t>, jQuery</w:t>
-      </w:r>
-      <w:r>
-        <w:rPr>
-          <w:rFonts w:cs="Open Sans"/>
-        </w:rPr>
-        <w:t>)</w:t>
+        <w:t xml:space="preserve">Developed the BI stack of the new system using Microsoft PowerBI and PHP REST-based </w:t>
+      </w:r>
+      <w:r>
+        <w:rPr>
+          <w:rFonts w:cs="Open Sans"/>
+        </w:rPr>
+        <w:t>API</w:t>
       </w:r>
     </w:p>
     <w:p>
@@ -1556,32 +1397,131 @@
         <w:rPr>
           <w:rFonts w:cs="Open Sans"/>
         </w:rPr>
-        <w:t>Developed the business intelligence stack of the new HR system</w:t>
-      </w:r>
-      <w:r>
-        <w:rPr>
-          <w:rFonts w:cs="Open Sans"/>
-        </w:rPr>
-        <w:t xml:space="preserve"> (Excel with</w:t>
-      </w:r>
-      <w:r>
-        <w:rPr>
-          <w:rFonts w:cs="Open Sans"/>
-        </w:rPr>
-        <w:t xml:space="preserve"> PowerPivot</w:t>
-      </w:r>
-      <w:r>
-        <w:rPr>
-          <w:rFonts w:cs="Open Sans"/>
-        </w:rPr>
-        <w:t xml:space="preserve"> with DAX)</w:t>
-      </w:r>
-      <w:r>
-        <w:rPr>
-          <w:rFonts w:cs="Open Sans"/>
-        </w:rPr>
-        <w:t xml:space="preserve"> </w:t>
-      </w:r>
+        <w:t>Standardized project documentation using Github private wikis</w:t>
+      </w:r>
+    </w:p>
+    <w:p>
+      <w:pPr>
+        <w:pStyle w:val="NoSpacing"/>
+      </w:pPr>
+    </w:p>
+    <w:p>
+      <w:pPr>
+        <w:pStyle w:val="NoSpacing"/>
+        <w:rPr>
+          <w:rFonts w:cs="Open Sans"/>
+        </w:rPr>
+      </w:pPr>
+      <w:hyperlink r:id="rId39" w:history="1">
+        <w:r>
+          <w:rPr>
+            <w:rStyle w:val="Hyperlink"/>
+            <w:rFonts w:cs="Open Sans"/>
+            <w:color w:val="auto"/>
+          </w:rPr>
+          <w:t>Healthway Medical</w:t>
+        </w:r>
+      </w:hyperlink>
+      <w:r>
+        <w:rPr>
+          <w:rFonts w:cs="Open Sans"/>
+        </w:rPr>
+        <w:tab/>
+      </w:r>
+      <w:r>
+        <w:rPr>
+          <w:rFonts w:cs="Open Sans"/>
+        </w:rPr>
+        <w:tab/>
+      </w:r>
+      <w:r>
+        <w:rPr>
+          <w:rFonts w:cs="Open Sans"/>
+        </w:rPr>
+        <w:tab/>
+      </w:r>
+      <w:r>
+        <w:rPr>
+          <w:rFonts w:cs="Open Sans"/>
+        </w:rPr>
+        <w:tab/>
+      </w:r>
+      <w:r>
+        <w:rPr>
+          <w:rFonts w:cs="Open Sans"/>
+        </w:rPr>
+        <w:tab/>
+      </w:r>
+      <w:r>
+        <w:rPr>
+          <w:rFonts w:cs="Open Sans"/>
+        </w:rPr>
+        <w:tab/>
+      </w:r>
+      <w:r>
+        <w:rPr>
+          <w:rFonts w:cs="Open Sans"/>
+        </w:rPr>
+        <w:tab/>
+      </w:r>
+      <w:r>
+        <w:rPr>
+          <w:rFonts w:cs="Open Sans"/>
+        </w:rPr>
+        <w:tab/>
+      </w:r>
+      <w:r>
+        <w:rPr>
+          <w:rFonts w:cs="Open Sans"/>
+        </w:rPr>
+        <w:tab/>
+      </w:r>
+      <w:r>
+        <w:rPr>
+          <w:rFonts w:cs="Open Sans"/>
+        </w:rPr>
+        <w:tab/>
+        <w:t xml:space="preserve">     </w:t>
+      </w:r>
+      <w:r>
+        <w:rPr>
+          <w:rFonts w:cs="Open Sans"/>
+        </w:rPr>
+        <w:t>2013</w:t>
+      </w:r>
+    </w:p>
+    <w:p>
+      <w:pPr>
+        <w:pStyle w:val="NoSpacing"/>
+        <w:rPr>
+          <w:rFonts w:cs="Open Sans"/>
+          <w:b/>
+        </w:rPr>
+      </w:pPr>
+      <w:r>
+        <w:rPr>
+          <w:rFonts w:cs="Open Sans"/>
+          <w:b/>
+        </w:rPr>
+        <w:t xml:space="preserve">BUSINESS INTELLIGENCE </w:t>
+      </w:r>
+      <w:r>
+        <w:rPr>
+          <w:rFonts w:cs="Open Sans"/>
+          <w:b/>
+        </w:rPr>
+        <w:t>CONSULTANT</w:t>
+      </w:r>
+      <w:bookmarkStart w:id="0" w:name="_GoBack"/>
+      <w:bookmarkEnd w:id="0"/>
+    </w:p>
+    <w:p>
+      <w:pPr>
+        <w:pStyle w:val="NoSpacing"/>
+        <w:rPr>
+          <w:rFonts w:cs="Open Sans"/>
+        </w:rPr>
+      </w:pPr>
     </w:p>
     <w:p>
       <w:pPr>
@@ -1590,32 +1530,105 @@
           <w:ilvl w:val="0"/>
           <w:numId w:val="2"/>
         </w:numPr>
-      </w:pPr>
-      <w:r>
-        <w:rPr>
-          <w:rFonts w:cs="Open Sans"/>
-        </w:rPr>
-        <w:t xml:space="preserve">Interfaced </w:t>
-      </w:r>
-      <w:proofErr w:type="spellStart"/>
-      <w:r>
-        <w:rPr>
-          <w:rFonts w:cs="Open Sans"/>
-        </w:rPr>
-        <w:t>OrangeHRM</w:t>
-      </w:r>
-      <w:proofErr w:type="spellEnd"/>
-      <w:r>
-        <w:rPr>
-          <w:rFonts w:cs="Open Sans"/>
-        </w:rPr>
-        <w:t xml:space="preserve"> with the IT’s existing .NET based acc</w:t>
-      </w:r>
-      <w:r>
-        <w:rPr>
-          <w:rFonts w:cs="Open Sans"/>
-        </w:rPr>
-        <w:t>ounting system (C#, SQL Server)</w:t>
+        <w:rPr>
+          <w:rFonts w:cs="Open Sans"/>
+        </w:rPr>
+      </w:pPr>
+      <w:r>
+        <w:rPr>
+          <w:rFonts w:cs="Open Sans"/>
+        </w:rPr>
+        <w:t>Performed advanced computation</w:t>
+      </w:r>
+      <w:r>
+        <w:rPr>
+          <w:rFonts w:cs="Open Sans"/>
+        </w:rPr>
+        <w:t xml:space="preserve"> and f</w:t>
+      </w:r>
+      <w:r>
+        <w:rPr>
+          <w:rFonts w:cs="Open Sans"/>
+        </w:rPr>
+        <w:t>ilter</w:t>
+      </w:r>
+      <w:r>
+        <w:rPr>
+          <w:rFonts w:cs="Open Sans"/>
+        </w:rPr>
+        <w:t>ing of</w:t>
+      </w:r>
+      <w:r>
+        <w:rPr>
+          <w:rFonts w:cs="Open Sans"/>
+        </w:rPr>
+        <w:t xml:space="preserve"> sixty million </w:t>
+      </w:r>
+      <w:r>
+        <w:rPr>
+          <w:rFonts w:cs="Open Sans"/>
+        </w:rPr>
+        <w:t>records</w:t>
+      </w:r>
+      <w:r>
+        <w:rPr>
+          <w:rFonts w:cs="Open Sans"/>
+        </w:rPr>
+        <w:t xml:space="preserve"> </w:t>
+      </w:r>
+      <w:r>
+        <w:rPr>
+          <w:rFonts w:cs="Open Sans"/>
+        </w:rPr>
+        <w:t>for</w:t>
+      </w:r>
+      <w:r>
+        <w:rPr>
+          <w:rFonts w:cs="Open Sans"/>
+        </w:rPr>
+        <w:t xml:space="preserve"> financial</w:t>
+      </w:r>
+      <w:r>
+        <w:rPr>
+          <w:rFonts w:cs="Open Sans"/>
+        </w:rPr>
+        <w:t xml:space="preserve"> audit by management and </w:t>
+      </w:r>
+      <w:r>
+        <w:rPr>
+          <w:rFonts w:cs="Open Sans"/>
+        </w:rPr>
+        <w:t>Deloitte auditors (</w:t>
+      </w:r>
+      <w:r>
+        <w:rPr>
+          <w:rFonts w:cs="Open Sans"/>
+        </w:rPr>
+        <w:t>My</w:t>
+      </w:r>
+      <w:r>
+        <w:rPr>
+          <w:rFonts w:cs="Open Sans"/>
+        </w:rPr>
+        <w:t xml:space="preserve">SQL, </w:t>
+      </w:r>
+      <w:r>
+        <w:rPr>
+          <w:rFonts w:cs="Open Sans"/>
+        </w:rPr>
+        <w:t xml:space="preserve">SQL Server, </w:t>
+      </w:r>
+      <w:r>
+        <w:rPr>
+          <w:rFonts w:cs="Open Sans"/>
+        </w:rPr>
+        <w:t>Excel with PowerPivot DAX</w:t>
+      </w:r>
+      <w:r>
+        <w:rPr>
+          <w:rFonts w:cs="Open Sans"/>
+        </w:rPr>
+        <w:t>)</w:t>
       </w:r>
     </w:p>
     <w:p>
@@ -1625,85 +1638,100 @@
           <w:ilvl w:val="0"/>
           <w:numId w:val="2"/>
         </w:numPr>
-      </w:pPr>
-      <w:r>
-        <w:rPr>
-          <w:rFonts w:cs="Open Sans"/>
-        </w:rPr>
-        <w:t xml:space="preserve">Standardized the </w:t>
-      </w:r>
-      <w:r>
-        <w:rPr>
-          <w:rFonts w:cs="Open Sans"/>
-        </w:rPr>
-        <w:t xml:space="preserve">project’s </w:t>
-      </w:r>
-      <w:r>
-        <w:rPr>
-          <w:rFonts w:cs="Open Sans"/>
-        </w:rPr>
-        <w:t xml:space="preserve">documentation and communication </w:t>
-      </w:r>
-      <w:r>
-        <w:rPr>
-          <w:rFonts w:cs="Open Sans"/>
-        </w:rPr>
-        <w:t>(</w:t>
-      </w:r>
-      <w:proofErr w:type="spellStart"/>
-      <w:r>
-        <w:rPr>
-          <w:rFonts w:cs="Open Sans"/>
-        </w:rPr>
-        <w:t>MediaWiki</w:t>
-      </w:r>
-      <w:proofErr w:type="spellEnd"/>
-      <w:r>
-        <w:rPr>
-          <w:rFonts w:cs="Open Sans"/>
-        </w:rPr>
-        <w:t>)</w:t>
-      </w:r>
-    </w:p>
-    <w:p>
-      <w:pPr>
-        <w:pStyle w:val="NoSpacing"/>
-      </w:pPr>
-      <w:r>
-        <w:t xml:space="preserve"> </w:t>
-      </w:r>
-    </w:p>
-    <w:p>
-      <w:pPr>
-        <w:pStyle w:val="NoSpacing"/>
-        <w:rPr>
-          <w:rFonts w:cs="Open Sans"/>
-        </w:rPr>
-      </w:pPr>
-      <w:hyperlink r:id="rId39" w:history="1">
-        <w:proofErr w:type="spellStart"/>
+        <w:rPr>
+          <w:rFonts w:cs="Open Sans"/>
+        </w:rPr>
+      </w:pPr>
+      <w:r>
+        <w:rPr>
+          <w:rFonts w:cs="Open Sans"/>
+        </w:rPr>
+        <w:t xml:space="preserve">Scaled and benchmarked </w:t>
+      </w:r>
+      <w:r>
+        <w:rPr>
+          <w:rFonts w:cs="Open Sans"/>
+        </w:rPr>
+        <w:t xml:space="preserve">MySQL, </w:t>
+      </w:r>
+      <w:r>
+        <w:rPr>
+          <w:rFonts w:cs="Open Sans"/>
+        </w:rPr>
+        <w:t xml:space="preserve">SQL Server and </w:t>
+      </w:r>
+      <w:r>
+        <w:rPr>
+          <w:rFonts w:cs="Open Sans"/>
+        </w:rPr>
+        <w:t xml:space="preserve">Excel </w:t>
+      </w:r>
+      <w:r>
+        <w:rPr>
+          <w:rFonts w:cs="Open Sans"/>
+        </w:rPr>
+        <w:t xml:space="preserve">PowerPivot </w:t>
+      </w:r>
+      <w:r>
+        <w:rPr>
+          <w:rFonts w:cs="Open Sans"/>
+        </w:rPr>
+        <w:t xml:space="preserve">to be able to handle twenty million records </w:t>
+      </w:r>
+      <w:r>
+        <w:rPr>
+          <w:rFonts w:cs="Open Sans"/>
+        </w:rPr>
+        <w:t xml:space="preserve">per batch </w:t>
+      </w:r>
+      <w:r>
+        <w:rPr>
+          <w:rFonts w:cs="Open Sans"/>
+        </w:rPr>
+        <w:t>and compute under ten minutes of execution</w:t>
+      </w:r>
+      <w:r>
+        <w:rPr>
+          <w:rFonts w:cs="Open Sans"/>
+        </w:rPr>
+        <w:tab/>
+      </w:r>
+    </w:p>
+    <w:p>
+      <w:pPr>
+        <w:pStyle w:val="NoSpacing"/>
+        <w:rPr>
+          <w:rFonts w:cs="Open Sans"/>
+        </w:rPr>
+      </w:pPr>
+    </w:p>
+    <w:p>
+      <w:pPr>
+        <w:pStyle w:val="NoSpacing"/>
+        <w:rPr>
+          <w:rFonts w:cs="Open Sans"/>
+        </w:rPr>
+      </w:pPr>
+      <w:hyperlink r:id="rId40" w:history="1">
         <w:r>
           <w:rPr>
             <w:rStyle w:val="Hyperlink"/>
             <w:rFonts w:cs="Open Sans"/>
             <w:color w:val="auto"/>
           </w:rPr>
-          <w:t>Healthway</w:t>
-        </w:r>
-        <w:proofErr w:type="spellEnd"/>
-        <w:r>
-          <w:rPr>
-            <w:rStyle w:val="Hyperlink"/>
-            <w:rFonts w:cs="Open Sans"/>
-            <w:color w:val="auto"/>
-          </w:rPr>
-          <w:t xml:space="preserve"> Medical</w:t>
+          <w:t>Intellicare</w:t>
         </w:r>
       </w:hyperlink>
       <w:r>
         <w:rPr>
           <w:rFonts w:cs="Open Sans"/>
         </w:rPr>
+        <w:t xml:space="preserve"> </w:t>
+      </w:r>
+      <w:r>
+        <w:rPr>
+          <w:rFonts w:cs="Open Sans"/>
+        </w:rPr>
         <w:tab/>
       </w:r>
       <w:r>
@@ -1759,18 +1787,15 @@
           <w:rFonts w:cs="Open Sans"/>
         </w:rPr>
         <w:tab/>
-        <w:t xml:space="preserve">     </w:t>
-      </w:r>
-      <w:r>
-        <w:rPr>
-          <w:rFonts w:cs="Open Sans"/>
-        </w:rPr>
-        <w:t>2013</w:t>
-      </w:r>
-    </w:p>
-    <w:p>
-      <w:pPr>
-        <w:pStyle w:val="NoSpacing"/>
+        <w:t xml:space="preserve">       2012 - 2014</w:t>
+      </w:r>
+    </w:p>
+    <w:p>
+      <w:pPr>
+        <w:pStyle w:val="NoSpacing"/>
+        <w:tabs>
+          <w:tab w:val="left" w:pos="2985"/>
+        </w:tabs>
         <w:rPr>
           <w:rFonts w:cs="Open Sans"/>
           <w:b/>
@@ -1781,14 +1806,7 @@
           <w:rFonts w:cs="Open Sans"/>
           <w:b/>
         </w:rPr>
-        <w:t xml:space="preserve">BUSINESS INTELLIGENCE </w:t>
-      </w:r>
-      <w:r>
-        <w:rPr>
-          <w:rFonts w:cs="Open Sans"/>
-          <w:b/>
-        </w:rPr>
-        <w:t>ANALYST</w:t>
+        <w:t>WEB DEVELOPER</w:t>
       </w:r>
     </w:p>
     <w:p>
@@ -1814,97 +1832,19 @@
         <w:rPr>
           <w:rFonts w:cs="Open Sans"/>
         </w:rPr>
-        <w:t>Performed advanced computation</w:t>
-      </w:r>
-      <w:r>
-        <w:rPr>
-          <w:rFonts w:cs="Open Sans"/>
-        </w:rPr>
-        <w:t xml:space="preserve"> and f</w:t>
-      </w:r>
-      <w:r>
-        <w:rPr>
-          <w:rFonts w:cs="Open Sans"/>
-        </w:rPr>
-        <w:t>ilter</w:t>
-      </w:r>
-      <w:r>
-        <w:rPr>
-          <w:rFonts w:cs="Open Sans"/>
-        </w:rPr>
-        <w:t>ing of</w:t>
-      </w:r>
-      <w:r>
-        <w:rPr>
-          <w:rFonts w:cs="Open Sans"/>
-        </w:rPr>
-        <w:t xml:space="preserve"> sixty million </w:t>
-      </w:r>
-      <w:r>
-        <w:rPr>
-          <w:rFonts w:cs="Open Sans"/>
-        </w:rPr>
-        <w:t>records</w:t>
-      </w:r>
-      <w:r>
-        <w:rPr>
-          <w:rFonts w:cs="Open Sans"/>
-        </w:rPr>
-        <w:t xml:space="preserve"> </w:t>
-      </w:r>
-      <w:r>
-        <w:rPr>
-          <w:rFonts w:cs="Open Sans"/>
-        </w:rPr>
-        <w:t>for</w:t>
-      </w:r>
-      <w:r>
-        <w:rPr>
-          <w:rFonts w:cs="Open Sans"/>
-        </w:rPr>
-        <w:t xml:space="preserve"> financial</w:t>
-      </w:r>
-      <w:r>
-        <w:rPr>
-          <w:rFonts w:cs="Open Sans"/>
-        </w:rPr>
-        <w:t xml:space="preserve"> audit by management and </w:t>
-      </w:r>
-      <w:r>
-        <w:rPr>
-          <w:rFonts w:cs="Open Sans"/>
-        </w:rPr>
-        <w:t>Deloitte auditors (</w:t>
-      </w:r>
-      <w:r>
-        <w:rPr>
-          <w:rFonts w:cs="Open Sans"/>
-        </w:rPr>
-        <w:t>My</w:t>
-      </w:r>
-      <w:r>
-        <w:rPr>
-          <w:rFonts w:cs="Open Sans"/>
-        </w:rPr>
-        <w:t xml:space="preserve">SQL, </w:t>
-      </w:r>
-      <w:r>
-        <w:rPr>
-          <w:rFonts w:cs="Open Sans"/>
-        </w:rPr>
-        <w:t xml:space="preserve">SQL Server, </w:t>
-      </w:r>
-      <w:r>
-        <w:rPr>
-          <w:rFonts w:cs="Open Sans"/>
-        </w:rPr>
-        <w:t>Excel with PowerPivot DAX</w:t>
-      </w:r>
-      <w:r>
-        <w:rPr>
-          <w:rFonts w:cs="Open Sans"/>
-        </w:rPr>
-        <w:t>)</w:t>
+        <w:t xml:space="preserve">Migrated the organization’s HR system </w:t>
+      </w:r>
+      <w:r>
+        <w:rPr>
+          <w:rFonts w:cs="Open Sans"/>
+        </w:rPr>
+        <w:t>from Visual</w:t>
+      </w:r>
+      <w:r>
+        <w:rPr>
+          <w:rFonts w:cs="Open Sans"/>
+        </w:rPr>
+        <w:t xml:space="preserve"> FoxPro to OrangeHRM (PHP and MySQL)</w:t>
       </w:r>
     </w:p>
     <w:p>
@@ -1922,186 +1862,32 @@
         <w:rPr>
           <w:rFonts w:cs="Open Sans"/>
         </w:rPr>
-        <w:t xml:space="preserve">Scaled and benchmarked </w:t>
-      </w:r>
-      <w:r>
-        <w:rPr>
-          <w:rFonts w:cs="Open Sans"/>
-        </w:rPr>
-        <w:t xml:space="preserve">MySQL, </w:t>
-      </w:r>
-      <w:r>
-        <w:rPr>
-          <w:rFonts w:cs="Open Sans"/>
-        </w:rPr>
-        <w:t xml:space="preserve">SQL Server and </w:t>
-      </w:r>
-      <w:r>
-        <w:rPr>
-          <w:rFonts w:cs="Open Sans"/>
-        </w:rPr>
-        <w:t xml:space="preserve">Excel </w:t>
-      </w:r>
-      <w:r>
-        <w:rPr>
-          <w:rFonts w:cs="Open Sans"/>
-        </w:rPr>
-        <w:t xml:space="preserve">PowerPivot </w:t>
-      </w:r>
-      <w:r>
-        <w:rPr>
-          <w:rFonts w:cs="Open Sans"/>
-        </w:rPr>
-        <w:t xml:space="preserve">to be able to handle twenty million records </w:t>
-      </w:r>
-      <w:r>
-        <w:rPr>
-          <w:rFonts w:cs="Open Sans"/>
-        </w:rPr>
-        <w:t xml:space="preserve">per batch </w:t>
-      </w:r>
-      <w:r>
-        <w:rPr>
-          <w:rFonts w:cs="Open Sans"/>
-        </w:rPr>
-        <w:t>and compute under ten minutes of execution</w:t>
-      </w:r>
-    </w:p>
-    <w:p>
-      <w:pPr>
-        <w:pStyle w:val="NoSpacing"/>
-        <w:rPr>
-          <w:rFonts w:cs="Open Sans"/>
-        </w:rPr>
-      </w:pPr>
-    </w:p>
-    <w:p>
-      <w:pPr>
-        <w:pStyle w:val="NoSpacing"/>
-        <w:rPr>
-          <w:rFonts w:cs="Open Sans"/>
-        </w:rPr>
-      </w:pPr>
-      <w:hyperlink r:id="rId40" w:history="1">
-        <w:r>
-          <w:rPr>
-            <w:rStyle w:val="Hyperlink"/>
-            <w:rFonts w:cs="Open Sans"/>
-            <w:color w:val="auto"/>
-          </w:rPr>
-          <w:t>Tota</w:t>
-        </w:r>
-        <w:r>
-          <w:rPr>
-            <w:rStyle w:val="Hyperlink"/>
-            <w:rFonts w:cs="Open Sans"/>
-            <w:color w:val="auto"/>
-          </w:rPr>
-          <w:t>l</w:t>
-        </w:r>
-        <w:r>
-          <w:rPr>
-            <w:rStyle w:val="Hyperlink"/>
-            <w:rFonts w:cs="Open Sans"/>
-            <w:color w:val="auto"/>
-          </w:rPr>
-          <w:t xml:space="preserve"> Oil</w:t>
-        </w:r>
-      </w:hyperlink>
-      <w:r>
-        <w:rPr>
-          <w:rFonts w:cs="Open Sans"/>
-        </w:rPr>
-        <w:tab/>
-      </w:r>
-      <w:r>
-        <w:rPr>
-          <w:rFonts w:cs="Open Sans"/>
-        </w:rPr>
-        <w:tab/>
-      </w:r>
-      <w:r>
-        <w:rPr>
-          <w:rFonts w:cs="Open Sans"/>
-        </w:rPr>
-        <w:tab/>
-      </w:r>
-      <w:r>
-        <w:rPr>
-          <w:rFonts w:cs="Open Sans"/>
-        </w:rPr>
-        <w:tab/>
-      </w:r>
-      <w:r>
-        <w:rPr>
-          <w:rFonts w:cs="Open Sans"/>
-        </w:rPr>
-        <w:tab/>
-      </w:r>
-      <w:r>
-        <w:rPr>
-          <w:rFonts w:cs="Open Sans"/>
-        </w:rPr>
-        <w:tab/>
-      </w:r>
-      <w:r>
-        <w:rPr>
-          <w:rFonts w:cs="Open Sans"/>
-        </w:rPr>
-        <w:tab/>
-      </w:r>
-      <w:r>
-        <w:rPr>
-          <w:rFonts w:cs="Open Sans"/>
-        </w:rPr>
-        <w:tab/>
-      </w:r>
-      <w:r>
-        <w:rPr>
-          <w:rFonts w:cs="Open Sans"/>
-        </w:rPr>
-        <w:tab/>
-      </w:r>
-      <w:r>
-        <w:rPr>
-          <w:rFonts w:cs="Open Sans"/>
-        </w:rPr>
-        <w:tab/>
-        <w:t xml:space="preserve">     </w:t>
-      </w:r>
-      <w:r>
-        <w:rPr>
-          <w:rFonts w:cs="Open Sans"/>
-        </w:rPr>
-        <w:t>2016 - 2017</w:t>
-      </w:r>
-    </w:p>
-    <w:p>
-      <w:pPr>
-        <w:pStyle w:val="NoSpacing"/>
-        <w:tabs>
-          <w:tab w:val="left" w:pos="2985"/>
-        </w:tabs>
-        <w:rPr>
-          <w:rFonts w:cs="Open Sans"/>
-          <w:b/>
-        </w:rPr>
-      </w:pPr>
-      <w:r>
-        <w:rPr>
-          <w:rFonts w:cs="Open Sans"/>
-          <w:b/>
-        </w:rPr>
-        <w:t>WEB DEVELOPER</w:t>
-      </w:r>
-    </w:p>
-    <w:p>
-      <w:pPr>
-        <w:pStyle w:val="NoSpacing"/>
-        <w:rPr>
-          <w:rFonts w:cs="Open Sans"/>
-        </w:rPr>
-      </w:pPr>
+        <w:t>Extended OrangeHRM</w:t>
+      </w:r>
+      <w:r>
+        <w:rPr>
+          <w:rFonts w:cs="Open Sans"/>
+        </w:rPr>
+        <w:t xml:space="preserve"> with history and </w:t>
+      </w:r>
+      <w:r>
+        <w:rPr>
+          <w:rFonts w:cs="Open Sans"/>
+        </w:rPr>
+        <w:t>ACL capabilities</w:t>
+      </w:r>
+      <w:r>
+        <w:rPr>
+          <w:rFonts w:cs="Open Sans"/>
+        </w:rPr>
+        <w:t xml:space="preserve">, and </w:t>
+      </w:r>
+      <w:r>
+        <w:rPr>
+          <w:rFonts w:cs="Open Sans"/>
+        </w:rPr>
+        <w:t>Payroll functionality (Symfony, jQuery)</w:t>
+      </w:r>
     </w:p>
     <w:p>
       <w:pPr>
@@ -2118,19 +1904,13 @@
         <w:rPr>
           <w:rFonts w:cs="Open Sans"/>
         </w:rPr>
-        <w:t xml:space="preserve">Built </w:t>
-      </w:r>
-      <w:r>
-        <w:rPr>
-          <w:rFonts w:cs="Open Sans"/>
-        </w:rPr>
-        <w:t>an</w:t>
-      </w:r>
-      <w:r>
-        <w:rPr>
-          <w:rFonts w:cs="Open Sans"/>
-        </w:rPr>
-        <w:t xml:space="preserve"> Asset Management System using PHP, JavaScript (React, jQuery), and MySQL</w:t>
+        <w:t>Developed the business intelligence stack of the new HR system (Excel with PowerPivot with DAX)</w:t>
+      </w:r>
+      <w:r>
+        <w:rPr>
+          <w:rFonts w:cs="Open Sans"/>
+        </w:rPr>
+        <w:t xml:space="preserve"> </w:t>
       </w:r>
     </w:p>
     <w:p>
@@ -2140,35 +1920,18 @@
           <w:ilvl w:val="0"/>
           <w:numId w:val="2"/>
         </w:numPr>
-        <w:rPr>
-          <w:rFonts w:cs="Open Sans"/>
-        </w:rPr>
-      </w:pPr>
-      <w:r>
-        <w:rPr>
-          <w:rFonts w:cs="Open Sans"/>
-        </w:rPr>
-        <w:t xml:space="preserve">Developed the BI stack of the new system using Microsoft </w:t>
-      </w:r>
-      <w:proofErr w:type="spellStart"/>
-      <w:r>
-        <w:rPr>
-          <w:rFonts w:cs="Open Sans"/>
-        </w:rPr>
-        <w:t>PowerBI</w:t>
-      </w:r>
-      <w:proofErr w:type="spellEnd"/>
-      <w:r>
-        <w:rPr>
-          <w:rFonts w:cs="Open Sans"/>
-        </w:rPr>
-        <w:t xml:space="preserve"> and PHP REST-based </w:t>
-      </w:r>
-      <w:r>
-        <w:rPr>
-          <w:rFonts w:cs="Open Sans"/>
-        </w:rPr>
-        <w:t>API</w:t>
+      </w:pPr>
+      <w:r>
+        <w:rPr>
+          <w:rFonts w:cs="Open Sans"/>
+        </w:rPr>
+        <w:t>Interfaced OrangeHRM with the IT’s existing .NET based acc</w:t>
+      </w:r>
+      <w:r>
+        <w:rPr>
+          <w:rFonts w:cs="Open Sans"/>
+        </w:rPr>
+        <w:t>ounting system (C#, SQL Server)</w:t>
       </w:r>
     </w:p>
     <w:p>
@@ -2178,47 +1941,21 @@
           <w:ilvl w:val="0"/>
           <w:numId w:val="2"/>
         </w:numPr>
-        <w:rPr>
-          <w:rFonts w:cs="Open Sans"/>
-        </w:rPr>
-      </w:pPr>
-      <w:r>
-        <w:rPr>
-          <w:rFonts w:cs="Open Sans"/>
-        </w:rPr>
-        <w:t xml:space="preserve">Standardized project documentation using </w:t>
-      </w:r>
-      <w:proofErr w:type="spellStart"/>
-      <w:r>
-        <w:rPr>
-          <w:rFonts w:cs="Open Sans"/>
-        </w:rPr>
-        <w:t>Github</w:t>
-      </w:r>
-      <w:proofErr w:type="spellEnd"/>
-      <w:r>
-        <w:rPr>
-          <w:rFonts w:cs="Open Sans"/>
-        </w:rPr>
-        <w:t xml:space="preserve"> private wikis</w:t>
-      </w:r>
-    </w:p>
-    <w:p>
-      <w:pPr>
-        <w:pStyle w:val="NoSpacing"/>
-        <w:tabs>
-          <w:tab w:val="left" w:pos="4110"/>
-        </w:tabs>
-        <w:rPr>
-          <w:rFonts w:cs="Open Sans"/>
-        </w:rPr>
-      </w:pPr>
-      <w:r>
-        <w:rPr>
-          <w:rFonts w:cs="Open Sans"/>
-        </w:rPr>
-        <w:tab/>
-      </w:r>
+      </w:pPr>
+      <w:r>
+        <w:rPr>
+          <w:rFonts w:cs="Open Sans"/>
+        </w:rPr>
+        <w:t>Standardized the project’s documentation and communication (MediaWiki)</w:t>
+      </w:r>
+    </w:p>
+    <w:p>
+      <w:pPr>
+        <w:pStyle w:val="NoSpacing"/>
+        <w:rPr>
+          <w:rFonts w:cs="Open Sans"/>
+        </w:rPr>
+      </w:pPr>
     </w:p>
     <w:p>
       <w:pPr>
@@ -2397,7 +2134,7 @@
         <w:rPr>
           <w:rFonts w:cs="Open Sans"/>
         </w:rPr>
-        <w:t>Earned 139 credits toward a BS Computer Science degree</w:t>
+        <w:t>Computer Science</w:t>
       </w:r>
     </w:p>
     <w:p>
@@ -4685,7 +4422,7 @@
 </file>
 
 <file path=customXml/itemProps1.xml><?xml version="1.0" encoding="utf-8"?>
-<ds:datastoreItem xmlns:ds="http://schemas.openxmlformats.org/officeDocument/2006/customXml" ds:itemID="{27A1A824-587C-450B-A15C-22144097359C}">
+<ds:datastoreItem xmlns:ds="http://schemas.openxmlformats.org/officeDocument/2006/customXml" ds:itemID="{DD36D9A6-1B5E-43AD-9FFE-100FD8838604}">
   <ds:schemaRefs>
     <ds:schemaRef ds:uri="http://schemas.openxmlformats.org/officeDocument/2006/bibliography"/>
   </ds:schemaRefs>

</xml_diff>